<commit_message>
map and lit review
</commit_message>
<xml_diff>
--- a/Lit_review.docx
+++ b/Lit_review.docx
@@ -290,14 +290,7 @@
           <w:rFonts w:ascii="Times New Roman" w:hAnsi="Times New Roman" w:cs="Times New Roman"/>
           <w:color w:val="000000" w:themeColor="text1"/>
         </w:rPr>
-        <w:t>“</w:t>
-      </w:r>
-      <w:r>
-        <w:rPr>
-          <w:rFonts w:ascii="Times New Roman" w:hAnsi="Times New Roman" w:cs="Times New Roman"/>
-          <w:color w:val="000000" w:themeColor="text1"/>
-        </w:rPr>
-        <w:t xml:space="preserve">Two production trials were carried out between May and October 2003 and 2004 in Lake 375, an oligotrophic double basin (north and south basins) lake located at the Experimental Lakes Area (ELA), northwestern Ontario, Canada (49°44′43.61″N, 93°47′15.56″W). This lake was the object of frequent monitoring over two decades and </w:t>
+        <w:t xml:space="preserve">“Two production trials were carried out between May and October 2003 and 2004 in Lake 375, an oligotrophic double basin (north and south basins) lake located at the Experimental Lakes Area (ELA), northwestern Ontario, Canada (49°44′43.61″N, 93°47′15.56″W). This lake was the object of frequent monitoring over two decades and </w:t>
       </w:r>
       <w:proofErr w:type="gramStart"/>
       <w:r>
@@ -390,14 +383,7 @@
           <w:rFonts w:ascii="Times New Roman" w:hAnsi="Times New Roman" w:cs="Times New Roman"/>
           <w:color w:val="000000" w:themeColor="text1"/>
         </w:rPr>
-        <w:t>, respectively were available. The lake has a surface area of 23.2 ha and maximum depth of 26 m (in the south basin), respectively. Fish were raised in a 10 m × 10 m cage that was anchored in the north basin of the Lake 375 over approximately 15 m of water, with the cage net extending approximately 10 m into the water column.</w:t>
-      </w:r>
-      <w:r>
-        <w:rPr>
-          <w:rFonts w:ascii="Times New Roman" w:hAnsi="Times New Roman" w:cs="Times New Roman"/>
-          <w:color w:val="000000" w:themeColor="text1"/>
-        </w:rPr>
-        <w:t>” (Azevedo et al., 2011)</w:t>
+        <w:t>, respectively were available. The lake has a surface area of 23.2 ha and maximum depth of 26 m (in the south basin), respectively. Fish were raised in a 10 m × 10 m cage that was anchored in the north basin of the Lake 375 over approximately 15 m of water, with the cage net extending approximately 10 m into the water column.” (Azevedo et al., 2011)</w:t>
       </w:r>
     </w:p>
     <w:p>
@@ -543,13 +529,7 @@
         <w:rPr>
           <w:rFonts w:ascii="Times New Roman" w:hAnsi="Times New Roman" w:cs="Times New Roman"/>
         </w:rPr>
-        <w:t>Dissolved phosphorus: primary nutrient of interest</w:t>
-      </w:r>
-      <w:r>
-        <w:rPr>
-          <w:rFonts w:ascii="Times New Roman" w:hAnsi="Times New Roman" w:cs="Times New Roman"/>
-        </w:rPr>
-        <w:t xml:space="preserve"> (Azevedo et al., 2011)</w:t>
+        <w:t>Dissolved phosphorus: primary nutrient of interest (Azevedo et al., 2011)</w:t>
       </w:r>
     </w:p>
     <w:p>
@@ -1468,7 +1448,23 @@
           <w:rFonts w:ascii="Times New Roman" w:hAnsi="Times New Roman" w:cs="Times New Roman"/>
           <w:color w:val="FF0000"/>
         </w:rPr>
-        <w:t xml:space="preserve">(High inc in </w:t>
+        <w:t xml:space="preserve">(High </w:t>
+      </w:r>
+      <w:proofErr w:type="spellStart"/>
+      <w:r>
+        <w:rPr>
+          <w:rFonts w:ascii="Times New Roman" w:hAnsi="Times New Roman" w:cs="Times New Roman"/>
+          <w:color w:val="FF0000"/>
+        </w:rPr>
+        <w:t>inc</w:t>
+      </w:r>
+      <w:proofErr w:type="spellEnd"/>
+      <w:r>
+        <w:rPr>
+          <w:rFonts w:ascii="Times New Roman" w:hAnsi="Times New Roman" w:cs="Times New Roman"/>
+          <w:color w:val="FF0000"/>
+        </w:rPr>
+        <w:t xml:space="preserve"> in </w:t>
       </w:r>
       <w:proofErr w:type="spellStart"/>
       <w:r>
@@ -1527,25 +1523,7 @@
             <w:color w:val="707070"/>
             <w:shd w:val="clear" w:color="auto" w:fill="FFFFFF"/>
           </w:rPr>
-          <w:t>https://doi.org/10.1139/F</w:t>
-        </w:r>
-        <w:r>
-          <w:rPr>
-            <w:rStyle w:val="Hyperlink"/>
-            <w:rFonts w:ascii="Times New Roman" w:hAnsi="Times New Roman" w:cs="Times New Roman"/>
-            <w:color w:val="707070"/>
-            <w:shd w:val="clear" w:color="auto" w:fill="FFFFFF"/>
-          </w:rPr>
-          <w:t>0</w:t>
-        </w:r>
-        <w:r>
-          <w:rPr>
-            <w:rStyle w:val="Hyperlink"/>
-            <w:rFonts w:ascii="Times New Roman" w:hAnsi="Times New Roman" w:cs="Times New Roman"/>
-            <w:color w:val="707070"/>
-            <w:shd w:val="clear" w:color="auto" w:fill="FFFFFF"/>
-          </w:rPr>
-          <w:t>9-121</w:t>
+          <w:t>https://doi.org/10.1139/F09-121</w:t>
         </w:r>
       </w:hyperlink>
       <w:r>
@@ -1712,14 +1690,1026 @@
     </w:p>
     <w:p>
       <w:pPr>
-        <w:ind w:left="1080"/>
-        <w:rPr>
-          <w:rFonts w:ascii="Times New Roman" w:hAnsi="Times New Roman" w:cs="Times New Roman"/>
-        </w:rPr>
-      </w:pPr>
-    </w:p>
-    <w:p>
-      <w:pPr>
+        <w:rPr>
+          <w:rFonts w:ascii="Times New Roman" w:hAnsi="Times New Roman" w:cs="Times New Roman"/>
+          <w:b/>
+          <w:bCs/>
+        </w:rPr>
+      </w:pPr>
+    </w:p>
+    <w:p>
+      <w:pPr>
+        <w:rPr>
+          <w:rFonts w:ascii="Times New Roman" w:hAnsi="Times New Roman" w:cs="Times New Roman"/>
+          <w:b/>
+          <w:bCs/>
+        </w:rPr>
+      </w:pPr>
+      <w:r>
+        <w:rPr>
+          <w:rFonts w:ascii="Times New Roman" w:hAnsi="Times New Roman" w:cs="Times New Roman"/>
+          <w:b/>
+          <w:bCs/>
+        </w:rPr>
+        <w:t>Aquaculture impacts on the agal and bacterial communities in a small boreal forest lake (Findlay et al., 2009)</w:t>
+      </w:r>
+    </w:p>
+    <w:p>
+      <w:pPr>
+        <w:pStyle w:val="ListParagraph"/>
+        <w:numPr>
+          <w:ilvl w:val="0"/>
+          <w:numId w:val="1"/>
+        </w:numPr>
+        <w:rPr>
+          <w:rFonts w:ascii="Times New Roman" w:hAnsi="Times New Roman" w:cs="Times New Roman"/>
+          <w:b/>
+          <w:bCs/>
+        </w:rPr>
+      </w:pPr>
+      <w:r>
+        <w:rPr>
+          <w:rFonts w:ascii="Times New Roman" w:hAnsi="Times New Roman" w:cs="Times New Roman"/>
+        </w:rPr>
+        <w:t>Nice map that is put in folder: L375_map (fig. 1)</w:t>
+      </w:r>
+    </w:p>
+    <w:p>
+      <w:pPr>
+        <w:pStyle w:val="ListParagraph"/>
+        <w:numPr>
+          <w:ilvl w:val="0"/>
+          <w:numId w:val="1"/>
+        </w:numPr>
+        <w:rPr>
+          <w:rFonts w:ascii="Times New Roman" w:hAnsi="Times New Roman" w:cs="Times New Roman"/>
+        </w:rPr>
+      </w:pPr>
+      <w:r>
+        <w:rPr>
+          <w:rFonts w:ascii="Times New Roman" w:hAnsi="Times New Roman" w:cs="Times New Roman"/>
+        </w:rPr>
+        <w:t xml:space="preserve">10 tonne fish capacity aquaculture stage stocked with rainbow </w:t>
+      </w:r>
+      <w:proofErr w:type="gramStart"/>
+      <w:r>
+        <w:rPr>
+          <w:rFonts w:ascii="Times New Roman" w:hAnsi="Times New Roman" w:cs="Times New Roman"/>
+        </w:rPr>
+        <w:t>trout</w:t>
+      </w:r>
+      <w:proofErr w:type="gramEnd"/>
+    </w:p>
+    <w:p>
+      <w:pPr>
+        <w:pStyle w:val="ListParagraph"/>
+        <w:numPr>
+          <w:ilvl w:val="0"/>
+          <w:numId w:val="1"/>
+        </w:numPr>
+        <w:rPr>
+          <w:rFonts w:ascii="Times New Roman" w:hAnsi="Times New Roman" w:cs="Times New Roman"/>
+        </w:rPr>
+      </w:pPr>
+      <w:r>
+        <w:rPr>
+          <w:rFonts w:ascii="Times New Roman" w:hAnsi="Times New Roman" w:cs="Times New Roman"/>
+        </w:rPr>
+        <w:t xml:space="preserve">N </w:t>
+      </w:r>
+      <w:proofErr w:type="spellStart"/>
+      <w:r>
+        <w:rPr>
+          <w:rFonts w:ascii="Times New Roman" w:hAnsi="Times New Roman" w:cs="Times New Roman"/>
+        </w:rPr>
+        <w:t>inc</w:t>
+      </w:r>
+      <w:proofErr w:type="spellEnd"/>
+      <w:r>
+        <w:rPr>
+          <w:rFonts w:ascii="Times New Roman" w:hAnsi="Times New Roman" w:cs="Times New Roman"/>
+        </w:rPr>
+        <w:t xml:space="preserve"> 15x in 4 years</w:t>
+      </w:r>
+    </w:p>
+    <w:p>
+      <w:pPr>
+        <w:pStyle w:val="ListParagraph"/>
+        <w:numPr>
+          <w:ilvl w:val="0"/>
+          <w:numId w:val="1"/>
+        </w:numPr>
+        <w:rPr>
+          <w:rFonts w:ascii="Times New Roman" w:hAnsi="Times New Roman" w:cs="Times New Roman"/>
+        </w:rPr>
+      </w:pPr>
+      <w:r>
+        <w:rPr>
+          <w:rFonts w:ascii="Times New Roman" w:hAnsi="Times New Roman" w:cs="Times New Roman"/>
+        </w:rPr>
+        <w:t xml:space="preserve">P </w:t>
+      </w:r>
+      <w:proofErr w:type="spellStart"/>
+      <w:r>
+        <w:rPr>
+          <w:rFonts w:ascii="Times New Roman" w:hAnsi="Times New Roman" w:cs="Times New Roman"/>
+        </w:rPr>
+        <w:t>inc</w:t>
+      </w:r>
+      <w:proofErr w:type="spellEnd"/>
+      <w:r>
+        <w:rPr>
+          <w:rFonts w:ascii="Times New Roman" w:hAnsi="Times New Roman" w:cs="Times New Roman"/>
+        </w:rPr>
+        <w:t xml:space="preserve"> 4x in 4 years</w:t>
+      </w:r>
+    </w:p>
+    <w:p>
+      <w:pPr>
+        <w:pStyle w:val="ListParagraph"/>
+        <w:numPr>
+          <w:ilvl w:val="0"/>
+          <w:numId w:val="1"/>
+        </w:numPr>
+        <w:rPr>
+          <w:rFonts w:ascii="Times New Roman" w:hAnsi="Times New Roman" w:cs="Times New Roman"/>
+        </w:rPr>
+      </w:pPr>
+      <w:r>
+        <w:rPr>
+          <w:rFonts w:ascii="Times New Roman" w:hAnsi="Times New Roman" w:cs="Times New Roman"/>
+        </w:rPr>
+        <w:t xml:space="preserve">Phytoplankton biomass </w:t>
+      </w:r>
+      <w:proofErr w:type="spellStart"/>
+      <w:r>
+        <w:rPr>
+          <w:rFonts w:ascii="Times New Roman" w:hAnsi="Times New Roman" w:cs="Times New Roman"/>
+        </w:rPr>
+        <w:t>inc</w:t>
+      </w:r>
+      <w:proofErr w:type="spellEnd"/>
+      <w:r>
+        <w:rPr>
+          <w:rFonts w:ascii="Times New Roman" w:hAnsi="Times New Roman" w:cs="Times New Roman"/>
+        </w:rPr>
+        <w:t xml:space="preserve"> 4x in 4 years</w:t>
+      </w:r>
+    </w:p>
+    <w:p>
+      <w:pPr>
+        <w:pStyle w:val="ListParagraph"/>
+        <w:numPr>
+          <w:ilvl w:val="1"/>
+          <w:numId w:val="1"/>
+        </w:numPr>
+        <w:rPr>
+          <w:rFonts w:ascii="Times New Roman" w:hAnsi="Times New Roman" w:cs="Times New Roman"/>
+        </w:rPr>
+      </w:pPr>
+      <w:r>
+        <w:rPr>
+          <w:rFonts w:ascii="Times New Roman" w:hAnsi="Times New Roman" w:cs="Times New Roman"/>
+        </w:rPr>
+        <w:t xml:space="preserve">Blooms of </w:t>
+      </w:r>
+      <w:proofErr w:type="spellStart"/>
+      <w:r>
+        <w:rPr>
+          <w:rFonts w:ascii="Times New Roman" w:hAnsi="Times New Roman" w:cs="Times New Roman"/>
+        </w:rPr>
+        <w:t>chrysophytes</w:t>
+      </w:r>
+      <w:proofErr w:type="spellEnd"/>
+      <w:r>
+        <w:rPr>
+          <w:rFonts w:ascii="Times New Roman" w:hAnsi="Times New Roman" w:cs="Times New Roman"/>
+        </w:rPr>
+        <w:t xml:space="preserve"> and dinoflagellates </w:t>
+      </w:r>
+      <w:proofErr w:type="spellStart"/>
+      <w:r>
+        <w:rPr>
+          <w:rFonts w:ascii="Times New Roman" w:hAnsi="Times New Roman" w:cs="Times New Roman"/>
+        </w:rPr>
+        <w:t>inc</w:t>
+      </w:r>
+      <w:proofErr w:type="spellEnd"/>
+      <w:r>
+        <w:rPr>
+          <w:rFonts w:ascii="Times New Roman" w:hAnsi="Times New Roman" w:cs="Times New Roman"/>
+        </w:rPr>
+        <w:t xml:space="preserve"> biomass by 12x in fall/winter following the dimictic mixing events</w:t>
+      </w:r>
+    </w:p>
+    <w:p>
+      <w:pPr>
+        <w:pStyle w:val="ListParagraph"/>
+        <w:numPr>
+          <w:ilvl w:val="0"/>
+          <w:numId w:val="1"/>
+        </w:numPr>
+        <w:rPr>
+          <w:rFonts w:ascii="Times New Roman" w:hAnsi="Times New Roman" w:cs="Times New Roman"/>
+        </w:rPr>
+      </w:pPr>
+      <w:r>
+        <w:rPr>
+          <w:rFonts w:ascii="Times New Roman" w:hAnsi="Times New Roman" w:cs="Times New Roman"/>
+        </w:rPr>
+        <w:t xml:space="preserve">Bacteria biomass </w:t>
+      </w:r>
+      <w:proofErr w:type="spellStart"/>
+      <w:r>
+        <w:rPr>
+          <w:rFonts w:ascii="Times New Roman" w:hAnsi="Times New Roman" w:cs="Times New Roman"/>
+        </w:rPr>
+        <w:t>inc</w:t>
+      </w:r>
+      <w:proofErr w:type="spellEnd"/>
+      <w:r>
+        <w:rPr>
+          <w:rFonts w:ascii="Times New Roman" w:hAnsi="Times New Roman" w:cs="Times New Roman"/>
+        </w:rPr>
+        <w:t xml:space="preserve"> in late fall</w:t>
+      </w:r>
+    </w:p>
+    <w:p>
+      <w:pPr>
+        <w:pStyle w:val="ListParagraph"/>
+        <w:numPr>
+          <w:ilvl w:val="0"/>
+          <w:numId w:val="1"/>
+        </w:numPr>
+        <w:rPr>
+          <w:rFonts w:ascii="Times New Roman" w:hAnsi="Times New Roman" w:cs="Times New Roman"/>
+        </w:rPr>
+      </w:pPr>
+      <w:r>
+        <w:rPr>
+          <w:rFonts w:ascii="Times New Roman" w:hAnsi="Times New Roman" w:cs="Times New Roman"/>
+        </w:rPr>
+        <w:t xml:space="preserve">Inferred to phytoplankton and bacterial communities would be similar to other forms of </w:t>
+      </w:r>
+      <w:proofErr w:type="gramStart"/>
+      <w:r>
+        <w:rPr>
+          <w:rFonts w:ascii="Times New Roman" w:hAnsi="Times New Roman" w:cs="Times New Roman"/>
+        </w:rPr>
+        <w:t>eutrophication</w:t>
+      </w:r>
+      <w:proofErr w:type="gramEnd"/>
+    </w:p>
+    <w:p>
+      <w:pPr>
+        <w:pStyle w:val="ListParagraph"/>
+        <w:numPr>
+          <w:ilvl w:val="1"/>
+          <w:numId w:val="1"/>
+        </w:numPr>
+        <w:rPr>
+          <w:rFonts w:ascii="Times New Roman" w:hAnsi="Times New Roman" w:cs="Times New Roman"/>
+        </w:rPr>
+      </w:pPr>
+      <w:r>
+        <w:rPr>
+          <w:rFonts w:ascii="Times New Roman" w:hAnsi="Times New Roman" w:cs="Times New Roman"/>
+        </w:rPr>
+        <w:t>Predicted that effects of aquaculture would parallel L227 (phosphorus lake) and L302 (phosphorus added at thermocline</w:t>
+      </w:r>
+      <w:r>
+        <w:rPr>
+          <w:rFonts w:ascii="Times New Roman" w:hAnsi="Times New Roman" w:cs="Times New Roman"/>
+        </w:rPr>
+        <w:t>)</w:t>
+      </w:r>
+    </w:p>
+    <w:p>
+      <w:pPr>
+        <w:pStyle w:val="ListParagraph"/>
+        <w:numPr>
+          <w:ilvl w:val="1"/>
+          <w:numId w:val="1"/>
+        </w:numPr>
+        <w:rPr>
+          <w:rFonts w:ascii="Times New Roman" w:hAnsi="Times New Roman" w:cs="Times New Roman"/>
+        </w:rPr>
+      </w:pPr>
+      <w:r>
+        <w:rPr>
+          <w:rFonts w:ascii="Times New Roman" w:hAnsi="Times New Roman" w:cs="Times New Roman"/>
+        </w:rPr>
+        <w:t xml:space="preserve">L373 reference lake </w:t>
+      </w:r>
+    </w:p>
+    <w:p>
+      <w:pPr>
+        <w:pStyle w:val="ListParagraph"/>
+        <w:numPr>
+          <w:ilvl w:val="0"/>
+          <w:numId w:val="1"/>
+        </w:numPr>
+        <w:rPr>
+          <w:rFonts w:ascii="Times New Roman" w:hAnsi="Times New Roman" w:cs="Times New Roman"/>
+        </w:rPr>
+      </w:pPr>
+      <w:r>
+        <w:rPr>
+          <w:rFonts w:ascii="Times New Roman" w:hAnsi="Times New Roman" w:cs="Times New Roman"/>
+        </w:rPr>
+        <w:t>Phytoplankton:</w:t>
+      </w:r>
+    </w:p>
+    <w:p>
+      <w:pPr>
+        <w:pStyle w:val="ListParagraph"/>
+        <w:numPr>
+          <w:ilvl w:val="1"/>
+          <w:numId w:val="1"/>
+        </w:numPr>
+        <w:rPr>
+          <w:rFonts w:ascii="Times New Roman" w:hAnsi="Times New Roman" w:cs="Times New Roman"/>
+        </w:rPr>
+      </w:pPr>
+      <w:r>
+        <w:rPr>
+          <w:rFonts w:ascii="Times New Roman" w:hAnsi="Times New Roman" w:cs="Times New Roman"/>
+        </w:rPr>
+        <w:t xml:space="preserve">June 2003 (start): no immediate response from phytoplankton with biomass compared to previous </w:t>
+      </w:r>
+      <w:proofErr w:type="gramStart"/>
+      <w:r>
+        <w:rPr>
+          <w:rFonts w:ascii="Times New Roman" w:hAnsi="Times New Roman" w:cs="Times New Roman"/>
+        </w:rPr>
+        <w:t>years</w:t>
+      </w:r>
+      <w:proofErr w:type="gramEnd"/>
+    </w:p>
+    <w:p>
+      <w:pPr>
+        <w:pStyle w:val="ListParagraph"/>
+        <w:numPr>
+          <w:ilvl w:val="1"/>
+          <w:numId w:val="1"/>
+        </w:numPr>
+        <w:rPr>
+          <w:rFonts w:ascii="Times New Roman" w:hAnsi="Times New Roman" w:cs="Times New Roman"/>
+        </w:rPr>
+      </w:pPr>
+      <w:r>
+        <w:rPr>
+          <w:rFonts w:ascii="Times New Roman" w:hAnsi="Times New Roman" w:cs="Times New Roman"/>
+        </w:rPr>
+        <w:t xml:space="preserve">2004: biomass in both basins </w:t>
+      </w:r>
+      <w:proofErr w:type="spellStart"/>
+      <w:r>
+        <w:rPr>
+          <w:rFonts w:ascii="Times New Roman" w:hAnsi="Times New Roman" w:cs="Times New Roman"/>
+        </w:rPr>
+        <w:t>inc</w:t>
+      </w:r>
+      <w:proofErr w:type="spellEnd"/>
+      <w:r>
+        <w:rPr>
+          <w:rFonts w:ascii="Times New Roman" w:hAnsi="Times New Roman" w:cs="Times New Roman"/>
+        </w:rPr>
+        <w:t xml:space="preserve"> 2.3x over </w:t>
+      </w:r>
+      <w:proofErr w:type="spellStart"/>
+      <w:r>
+        <w:rPr>
+          <w:rFonts w:ascii="Times New Roman" w:hAnsi="Times New Roman" w:cs="Times New Roman"/>
+        </w:rPr>
+        <w:t>precage</w:t>
+      </w:r>
+      <w:proofErr w:type="spellEnd"/>
+      <w:r>
+        <w:rPr>
+          <w:rFonts w:ascii="Times New Roman" w:hAnsi="Times New Roman" w:cs="Times New Roman"/>
+        </w:rPr>
+        <w:t xml:space="preserve"> and reference lake </w:t>
+      </w:r>
+    </w:p>
+    <w:p>
+      <w:pPr>
+        <w:pStyle w:val="ListParagraph"/>
+        <w:numPr>
+          <w:ilvl w:val="1"/>
+          <w:numId w:val="1"/>
+        </w:numPr>
+        <w:rPr>
+          <w:rFonts w:ascii="Times New Roman" w:hAnsi="Times New Roman" w:cs="Times New Roman"/>
+        </w:rPr>
+      </w:pPr>
+      <w:r>
+        <w:rPr>
+          <w:rFonts w:ascii="Times New Roman" w:hAnsi="Times New Roman" w:cs="Times New Roman"/>
+        </w:rPr>
+        <w:t>New species (</w:t>
+      </w:r>
+      <w:proofErr w:type="spellStart"/>
+      <w:r>
+        <w:rPr>
+          <w:rFonts w:ascii="Times New Roman" w:hAnsi="Times New Roman" w:cs="Times New Roman"/>
+          <w:i/>
+          <w:iCs/>
+        </w:rPr>
+        <w:t>Pseudoanabaena</w:t>
+      </w:r>
+      <w:proofErr w:type="spellEnd"/>
+      <w:r>
+        <w:rPr>
+          <w:rFonts w:ascii="Times New Roman" w:hAnsi="Times New Roman" w:cs="Times New Roman"/>
+          <w:i/>
+          <w:iCs/>
+        </w:rPr>
+        <w:t xml:space="preserve"> </w:t>
+      </w:r>
+      <w:proofErr w:type="spellStart"/>
+      <w:r>
+        <w:rPr>
+          <w:rFonts w:ascii="Times New Roman" w:hAnsi="Times New Roman" w:cs="Times New Roman"/>
+          <w:i/>
+          <w:iCs/>
+        </w:rPr>
+        <w:t>galeata</w:t>
+      </w:r>
+      <w:proofErr w:type="spellEnd"/>
+      <w:r>
+        <w:rPr>
+          <w:rFonts w:ascii="Times New Roman" w:hAnsi="Times New Roman" w:cs="Times New Roman"/>
+        </w:rPr>
+        <w:t>) in north bason of L375</w:t>
+      </w:r>
+    </w:p>
+    <w:p>
+      <w:pPr>
+        <w:pStyle w:val="ListParagraph"/>
+        <w:numPr>
+          <w:ilvl w:val="1"/>
+          <w:numId w:val="1"/>
+        </w:numPr>
+        <w:rPr>
+          <w:rFonts w:ascii="Times New Roman" w:hAnsi="Times New Roman" w:cs="Times New Roman"/>
+          <w:b/>
+          <w:color w:val="000000" w:themeColor="text1"/>
+        </w:rPr>
+      </w:pPr>
+      <w:r>
+        <w:rPr>
+          <w:rFonts w:ascii="Times New Roman" w:hAnsi="Times New Roman" w:cs="Times New Roman"/>
+        </w:rPr>
+        <w:t xml:space="preserve">Mean </w:t>
+      </w:r>
+      <w:proofErr w:type="spellStart"/>
+      <w:r>
+        <w:rPr>
+          <w:rFonts w:ascii="Times New Roman" w:hAnsi="Times New Roman" w:cs="Times New Roman"/>
+        </w:rPr>
+        <w:t>epilimnetic</w:t>
+      </w:r>
+      <w:proofErr w:type="spellEnd"/>
+      <w:r>
+        <w:rPr>
+          <w:rFonts w:ascii="Times New Roman" w:hAnsi="Times New Roman" w:cs="Times New Roman"/>
+        </w:rPr>
+        <w:t xml:space="preserve"> ice-free total phytoplankton biomass elevated compared to the reference lake </w:t>
+      </w:r>
+      <w:r>
+        <w:rPr>
+          <w:rFonts w:ascii="Times New Roman" w:hAnsi="Times New Roman" w:cs="Times New Roman"/>
+        </w:rPr>
+        <w:t xml:space="preserve">in 2005 and </w:t>
+      </w:r>
+      <w:proofErr w:type="gramStart"/>
+      <w:r>
+        <w:rPr>
+          <w:rFonts w:ascii="Times New Roman" w:hAnsi="Times New Roman" w:cs="Times New Roman"/>
+        </w:rPr>
+        <w:t>2006</w:t>
+      </w:r>
+      <w:proofErr w:type="gramEnd"/>
+    </w:p>
+    <w:p>
+      <w:pPr>
+        <w:pStyle w:val="ListParagraph"/>
+        <w:numPr>
+          <w:ilvl w:val="1"/>
+          <w:numId w:val="1"/>
+        </w:numPr>
+        <w:rPr>
+          <w:rFonts w:ascii="Times New Roman" w:hAnsi="Times New Roman" w:cs="Times New Roman"/>
+          <w:b/>
+          <w:color w:val="000000" w:themeColor="text1"/>
+        </w:rPr>
+      </w:pPr>
+      <w:r>
+        <w:rPr>
+          <w:rFonts w:ascii="Times New Roman" w:hAnsi="Times New Roman" w:cs="Times New Roman"/>
+        </w:rPr>
+        <w:t xml:space="preserve">Inc biomass and shift in species composition and altered size structure for algae in both basins of </w:t>
+      </w:r>
+      <w:proofErr w:type="gramStart"/>
+      <w:r>
+        <w:rPr>
+          <w:rFonts w:ascii="Times New Roman" w:hAnsi="Times New Roman" w:cs="Times New Roman"/>
+        </w:rPr>
+        <w:t>L375</w:t>
+      </w:r>
+      <w:proofErr w:type="gramEnd"/>
+    </w:p>
+    <w:p>
+      <w:pPr>
+        <w:pStyle w:val="ListParagraph"/>
+        <w:numPr>
+          <w:ilvl w:val="1"/>
+          <w:numId w:val="1"/>
+        </w:numPr>
+        <w:rPr>
+          <w:rFonts w:ascii="Times New Roman" w:hAnsi="Times New Roman" w:cs="Times New Roman"/>
+          <w:b/>
+          <w:color w:val="000000" w:themeColor="text1"/>
+        </w:rPr>
+      </w:pPr>
+      <w:r>
+        <w:rPr>
+          <w:rFonts w:ascii="Times New Roman" w:hAnsi="Times New Roman" w:cs="Times New Roman"/>
+        </w:rPr>
+        <w:t>Edible phytoplankton biomass dec from 60% before cage to 40% after cage in 2006</w:t>
+      </w:r>
+    </w:p>
+    <w:p>
+      <w:pPr>
+        <w:pStyle w:val="ListParagraph"/>
+        <w:numPr>
+          <w:ilvl w:val="0"/>
+          <w:numId w:val="1"/>
+        </w:numPr>
+        <w:rPr>
+          <w:rFonts w:ascii="Times New Roman" w:hAnsi="Times New Roman" w:cs="Times New Roman"/>
+          <w:b/>
+          <w:color w:val="000000" w:themeColor="text1"/>
+        </w:rPr>
+      </w:pPr>
+      <w:r>
+        <w:rPr>
+          <w:rFonts w:ascii="Times New Roman" w:hAnsi="Times New Roman" w:cs="Times New Roman"/>
+        </w:rPr>
+        <w:t>Bacteria:</w:t>
+      </w:r>
+    </w:p>
+    <w:p>
+      <w:pPr>
+        <w:pStyle w:val="ListParagraph"/>
+        <w:numPr>
+          <w:ilvl w:val="1"/>
+          <w:numId w:val="1"/>
+        </w:numPr>
+        <w:rPr>
+          <w:rFonts w:ascii="Times New Roman" w:hAnsi="Times New Roman" w:cs="Times New Roman"/>
+          <w:b/>
+          <w:color w:val="000000" w:themeColor="text1"/>
+        </w:rPr>
+      </w:pPr>
+      <w:r>
+        <w:rPr>
+          <w:rFonts w:ascii="Times New Roman" w:hAnsi="Times New Roman" w:cs="Times New Roman"/>
+        </w:rPr>
+        <w:t xml:space="preserve">No observed difference in bacterial biomass due to aquaculture, but seasonal fluctuations were </w:t>
+      </w:r>
+      <w:proofErr w:type="gramStart"/>
+      <w:r>
+        <w:rPr>
+          <w:rFonts w:ascii="Times New Roman" w:hAnsi="Times New Roman" w:cs="Times New Roman"/>
+        </w:rPr>
+        <w:t>greater</w:t>
+      </w:r>
+      <w:proofErr w:type="gramEnd"/>
+    </w:p>
+    <w:p>
+      <w:pPr>
+        <w:pStyle w:val="ListParagraph"/>
+        <w:numPr>
+          <w:ilvl w:val="0"/>
+          <w:numId w:val="1"/>
+        </w:numPr>
+        <w:rPr>
+          <w:rFonts w:ascii="Times New Roman" w:hAnsi="Times New Roman" w:cs="Times New Roman"/>
+          <w:b/>
+          <w:color w:val="000000" w:themeColor="text1"/>
+        </w:rPr>
+      </w:pPr>
+      <w:r>
+        <w:rPr>
+          <w:rFonts w:ascii="Times New Roman" w:hAnsi="Times New Roman" w:cs="Times New Roman"/>
+        </w:rPr>
+        <w:t>Discussion:</w:t>
+      </w:r>
+    </w:p>
+    <w:p>
+      <w:pPr>
+        <w:pStyle w:val="ListParagraph"/>
+        <w:numPr>
+          <w:ilvl w:val="1"/>
+          <w:numId w:val="1"/>
+        </w:numPr>
+        <w:rPr>
+          <w:rFonts w:ascii="Times New Roman" w:hAnsi="Times New Roman" w:cs="Times New Roman"/>
+          <w:b/>
+          <w:color w:val="000000" w:themeColor="text1"/>
+        </w:rPr>
+      </w:pPr>
+      <w:r>
+        <w:rPr>
+          <w:rFonts w:ascii="Times New Roman" w:hAnsi="Times New Roman" w:cs="Times New Roman"/>
+        </w:rPr>
+        <w:t xml:space="preserve">Excess nutrients from aquaculture cage in L3785 significantly impacted phytoplankton </w:t>
+      </w:r>
+      <w:proofErr w:type="gramStart"/>
+      <w:r>
+        <w:rPr>
+          <w:rFonts w:ascii="Times New Roman" w:hAnsi="Times New Roman" w:cs="Times New Roman"/>
+        </w:rPr>
+        <w:t>community</w:t>
+      </w:r>
+      <w:proofErr w:type="gramEnd"/>
+      <w:r>
+        <w:rPr>
+          <w:rFonts w:ascii="Times New Roman" w:hAnsi="Times New Roman" w:cs="Times New Roman"/>
+        </w:rPr>
+        <w:t xml:space="preserve"> </w:t>
+      </w:r>
+    </w:p>
+    <w:p>
+      <w:pPr>
+        <w:pStyle w:val="ListParagraph"/>
+        <w:numPr>
+          <w:ilvl w:val="2"/>
+          <w:numId w:val="1"/>
+        </w:numPr>
+        <w:rPr>
+          <w:rFonts w:ascii="Times New Roman" w:hAnsi="Times New Roman" w:cs="Times New Roman"/>
+          <w:b/>
+          <w:color w:val="000000" w:themeColor="text1"/>
+        </w:rPr>
+      </w:pPr>
+      <w:r>
+        <w:rPr>
+          <w:rFonts w:ascii="Times New Roman" w:hAnsi="Times New Roman" w:cs="Times New Roman"/>
+        </w:rPr>
+        <w:t xml:space="preserve">Inc </w:t>
+      </w:r>
+      <w:proofErr w:type="spellStart"/>
+      <w:r>
+        <w:rPr>
+          <w:rFonts w:ascii="Times New Roman" w:hAnsi="Times New Roman" w:cs="Times New Roman"/>
+        </w:rPr>
+        <w:t>epilimnetic</w:t>
+      </w:r>
+      <w:proofErr w:type="spellEnd"/>
+      <w:r>
+        <w:rPr>
+          <w:rFonts w:ascii="Times New Roman" w:hAnsi="Times New Roman" w:cs="Times New Roman"/>
+        </w:rPr>
+        <w:t xml:space="preserve"> nutrient concentrations optimized by phytoplankton during spring and fall </w:t>
+      </w:r>
+      <w:proofErr w:type="gramStart"/>
+      <w:r>
+        <w:rPr>
+          <w:rFonts w:ascii="Times New Roman" w:hAnsi="Times New Roman" w:cs="Times New Roman"/>
+        </w:rPr>
+        <w:t>turnover</w:t>
+      </w:r>
+      <w:proofErr w:type="gramEnd"/>
+      <w:r>
+        <w:rPr>
+          <w:rFonts w:ascii="Times New Roman" w:hAnsi="Times New Roman" w:cs="Times New Roman"/>
+        </w:rPr>
+        <w:t xml:space="preserve"> </w:t>
+      </w:r>
+    </w:p>
+    <w:p>
+      <w:pPr>
+        <w:pStyle w:val="ListParagraph"/>
+        <w:numPr>
+          <w:ilvl w:val="3"/>
+          <w:numId w:val="1"/>
+        </w:numPr>
+        <w:rPr>
+          <w:rFonts w:ascii="Times New Roman" w:hAnsi="Times New Roman" w:cs="Times New Roman"/>
+          <w:b/>
+          <w:color w:val="000000" w:themeColor="text1"/>
+        </w:rPr>
+      </w:pPr>
+      <w:r>
+        <w:rPr>
+          <w:rFonts w:ascii="Times New Roman" w:hAnsi="Times New Roman" w:cs="Times New Roman"/>
+        </w:rPr>
+        <w:t>Less nutrient concentrations in epi during thermal stratification</w:t>
+      </w:r>
+    </w:p>
+    <w:p>
+      <w:pPr>
+        <w:pStyle w:val="ListParagraph"/>
+        <w:numPr>
+          <w:ilvl w:val="2"/>
+          <w:numId w:val="1"/>
+        </w:numPr>
+        <w:rPr>
+          <w:rFonts w:ascii="Times New Roman" w:hAnsi="Times New Roman" w:cs="Times New Roman"/>
+          <w:b/>
+          <w:color w:val="000000" w:themeColor="text1"/>
+        </w:rPr>
+      </w:pPr>
+      <w:r>
+        <w:rPr>
+          <w:rFonts w:ascii="Times New Roman" w:hAnsi="Times New Roman" w:cs="Times New Roman"/>
+        </w:rPr>
+        <w:t xml:space="preserve">66% of solid form of feed waste </w:t>
+      </w:r>
+    </w:p>
+    <w:p>
+      <w:pPr>
+        <w:pStyle w:val="ListParagraph"/>
+        <w:numPr>
+          <w:ilvl w:val="1"/>
+          <w:numId w:val="1"/>
+        </w:numPr>
+        <w:rPr>
+          <w:rFonts w:ascii="Times New Roman" w:hAnsi="Times New Roman" w:cs="Times New Roman"/>
+          <w:b/>
+          <w:color w:val="000000" w:themeColor="text1"/>
+        </w:rPr>
+      </w:pPr>
+      <w:r>
+        <w:rPr>
+          <w:rFonts w:ascii="Times New Roman" w:hAnsi="Times New Roman" w:cs="Times New Roman"/>
+        </w:rPr>
+        <w:t xml:space="preserve">Over the 4 years, 109 kg P/year and 693 kg N/year </w:t>
+      </w:r>
+      <w:proofErr w:type="gramStart"/>
+      <w:r>
+        <w:rPr>
+          <w:rFonts w:ascii="Times New Roman" w:hAnsi="Times New Roman" w:cs="Times New Roman"/>
+        </w:rPr>
+        <w:t>contributed</w:t>
+      </w:r>
+      <w:proofErr w:type="gramEnd"/>
+    </w:p>
+    <w:p>
+      <w:pPr>
+        <w:pStyle w:val="ListParagraph"/>
+        <w:numPr>
+          <w:ilvl w:val="2"/>
+          <w:numId w:val="1"/>
+        </w:numPr>
+        <w:rPr>
+          <w:rFonts w:ascii="Times New Roman" w:hAnsi="Times New Roman" w:cs="Times New Roman"/>
+          <w:b/>
+          <w:color w:val="000000" w:themeColor="text1"/>
+        </w:rPr>
+      </w:pPr>
+      <w:r>
+        <w:rPr>
+          <w:rFonts w:ascii="Times New Roman" w:hAnsi="Times New Roman" w:cs="Times New Roman"/>
+        </w:rPr>
+        <w:t xml:space="preserve">4 x </w:t>
+      </w:r>
+      <w:proofErr w:type="spellStart"/>
+      <w:r>
+        <w:rPr>
+          <w:rFonts w:ascii="Times New Roman" w:hAnsi="Times New Roman" w:cs="Times New Roman"/>
+        </w:rPr>
+        <w:t>inc</w:t>
+      </w:r>
+      <w:proofErr w:type="spellEnd"/>
+      <w:r>
+        <w:rPr>
+          <w:rFonts w:ascii="Times New Roman" w:hAnsi="Times New Roman" w:cs="Times New Roman"/>
+        </w:rPr>
+        <w:t xml:space="preserve"> in N loading and 15 x </w:t>
+      </w:r>
+      <w:proofErr w:type="spellStart"/>
+      <w:r>
+        <w:rPr>
+          <w:rFonts w:ascii="Times New Roman" w:hAnsi="Times New Roman" w:cs="Times New Roman"/>
+        </w:rPr>
+        <w:t>inc</w:t>
+      </w:r>
+      <w:proofErr w:type="spellEnd"/>
+      <w:r>
+        <w:rPr>
+          <w:rFonts w:ascii="Times New Roman" w:hAnsi="Times New Roman" w:cs="Times New Roman"/>
+        </w:rPr>
+        <w:t xml:space="preserve"> in P loading to the </w:t>
+      </w:r>
+      <w:proofErr w:type="gramStart"/>
+      <w:r>
+        <w:rPr>
+          <w:rFonts w:ascii="Times New Roman" w:hAnsi="Times New Roman" w:cs="Times New Roman"/>
+        </w:rPr>
+        <w:t>lake</w:t>
+      </w:r>
+      <w:proofErr w:type="gramEnd"/>
+    </w:p>
+    <w:p>
+      <w:pPr>
+        <w:pStyle w:val="ListParagraph"/>
+        <w:numPr>
+          <w:ilvl w:val="3"/>
+          <w:numId w:val="1"/>
+        </w:numPr>
+        <w:rPr>
+          <w:rFonts w:ascii="Times New Roman" w:hAnsi="Times New Roman" w:cs="Times New Roman"/>
+          <w:b/>
+          <w:color w:val="000000" w:themeColor="text1"/>
+        </w:rPr>
+      </w:pPr>
+      <w:r>
+        <w:rPr>
+          <w:rFonts w:ascii="Times New Roman" w:hAnsi="Times New Roman" w:cs="Times New Roman"/>
+        </w:rPr>
+        <w:lastRenderedPageBreak/>
+        <w:t xml:space="preserve">BUT only 8% of N and 10% of P remained in water column for a result of 2.5 x </w:t>
+      </w:r>
+      <w:proofErr w:type="spellStart"/>
+      <w:r>
+        <w:rPr>
+          <w:rFonts w:ascii="Times New Roman" w:hAnsi="Times New Roman" w:cs="Times New Roman"/>
+        </w:rPr>
+        <w:t>inc</w:t>
+      </w:r>
+      <w:proofErr w:type="spellEnd"/>
+      <w:r>
+        <w:rPr>
+          <w:rFonts w:ascii="Times New Roman" w:hAnsi="Times New Roman" w:cs="Times New Roman"/>
+        </w:rPr>
+        <w:t xml:space="preserve"> </w:t>
+      </w:r>
+      <w:proofErr w:type="gramStart"/>
+      <w:r>
+        <w:rPr>
+          <w:rFonts w:ascii="Times New Roman" w:hAnsi="Times New Roman" w:cs="Times New Roman"/>
+        </w:rPr>
+        <w:t>P</w:t>
+      </w:r>
+      <w:proofErr w:type="gramEnd"/>
+    </w:p>
+    <w:p>
+      <w:pPr>
+        <w:pStyle w:val="ListParagraph"/>
+        <w:numPr>
+          <w:ilvl w:val="4"/>
+          <w:numId w:val="1"/>
+        </w:numPr>
+        <w:rPr>
+          <w:rFonts w:ascii="Times New Roman" w:hAnsi="Times New Roman" w:cs="Times New Roman"/>
+          <w:b/>
+          <w:color w:val="000000" w:themeColor="text1"/>
+        </w:rPr>
+      </w:pPr>
+      <w:r>
+        <w:rPr>
+          <w:rFonts w:ascii="Times New Roman" w:hAnsi="Times New Roman" w:cs="Times New Roman"/>
+        </w:rPr>
+        <w:t>Because most of the waste was sedimented and isolated before the thermocline hence the lower changes to N and P as showing with L302 N when nutrient loading was done below the thermocline</w:t>
+      </w:r>
+    </w:p>
+    <w:p>
+      <w:pPr>
+        <w:pStyle w:val="ListParagraph"/>
+        <w:numPr>
+          <w:ilvl w:val="1"/>
+          <w:numId w:val="1"/>
+        </w:numPr>
+        <w:rPr>
+          <w:rFonts w:ascii="Times New Roman" w:hAnsi="Times New Roman" w:cs="Times New Roman"/>
+          <w:b/>
+          <w:color w:val="000000" w:themeColor="text1"/>
+        </w:rPr>
+      </w:pPr>
+      <w:r>
+        <w:rPr>
+          <w:rFonts w:ascii="Times New Roman" w:hAnsi="Times New Roman" w:cs="Times New Roman"/>
+        </w:rPr>
+        <w:t xml:space="preserve">Suggest that effects on phytoplankton and bacterial communities from cage aquaculture are cumulative over </w:t>
+      </w:r>
+      <w:proofErr w:type="gramStart"/>
+      <w:r>
+        <w:rPr>
+          <w:rFonts w:ascii="Times New Roman" w:hAnsi="Times New Roman" w:cs="Times New Roman"/>
+        </w:rPr>
+        <w:t>time</w:t>
+      </w:r>
+      <w:proofErr w:type="gramEnd"/>
+    </w:p>
+    <w:p>
+      <w:pPr>
+        <w:pStyle w:val="ListParagraph"/>
+        <w:numPr>
+          <w:ilvl w:val="1"/>
+          <w:numId w:val="1"/>
+        </w:numPr>
+        <w:rPr>
+          <w:rFonts w:ascii="Times New Roman" w:hAnsi="Times New Roman" w:cs="Times New Roman"/>
+          <w:b/>
+          <w:color w:val="000000" w:themeColor="text1"/>
+        </w:rPr>
+      </w:pPr>
+      <w:proofErr w:type="spellStart"/>
+      <w:r>
+        <w:rPr>
+          <w:rFonts w:ascii="Times New Roman" w:hAnsi="Times New Roman" w:cs="Times New Roman"/>
+          <w:bCs/>
+          <w:color w:val="FF0000"/>
+        </w:rPr>
+        <w:t>Chloryphyl</w:t>
+      </w:r>
+      <w:proofErr w:type="spellEnd"/>
+      <w:r>
+        <w:rPr>
+          <w:rFonts w:ascii="Times New Roman" w:hAnsi="Times New Roman" w:cs="Times New Roman"/>
+          <w:bCs/>
+          <w:color w:val="FF0000"/>
+        </w:rPr>
+        <w:t xml:space="preserve"> A as a surrogate for algae biomass </w:t>
+      </w:r>
+      <w:r>
+        <w:rPr>
+          <w:rFonts w:ascii="Times New Roman" w:hAnsi="Times New Roman" w:cs="Times New Roman"/>
+          <w:bCs/>
+          <w:color w:val="000000" w:themeColor="text1"/>
+        </w:rPr>
+        <w:t xml:space="preserve">(MacIsaac and </w:t>
+      </w:r>
+      <w:proofErr w:type="spellStart"/>
+      <w:r>
+        <w:rPr>
+          <w:rFonts w:ascii="Times New Roman" w:hAnsi="Times New Roman" w:cs="Times New Roman"/>
+          <w:bCs/>
+          <w:color w:val="000000" w:themeColor="text1"/>
+        </w:rPr>
+        <w:t>Stockner</w:t>
+      </w:r>
+      <w:proofErr w:type="spellEnd"/>
+      <w:r>
+        <w:rPr>
+          <w:rFonts w:ascii="Times New Roman" w:hAnsi="Times New Roman" w:cs="Times New Roman"/>
+          <w:bCs/>
+          <w:color w:val="000000" w:themeColor="text1"/>
+        </w:rPr>
+        <w:t>, 1995)</w:t>
+      </w:r>
+    </w:p>
+    <w:p>
+      <w:pPr>
+        <w:pStyle w:val="ListParagraph"/>
+        <w:numPr>
+          <w:ilvl w:val="2"/>
+          <w:numId w:val="1"/>
+        </w:numPr>
+        <w:rPr>
+          <w:rFonts w:ascii="Times New Roman" w:hAnsi="Times New Roman" w:cs="Times New Roman"/>
+          <w:b/>
+          <w:color w:val="000000" w:themeColor="text1"/>
+        </w:rPr>
+      </w:pPr>
+      <w:r>
+        <w:rPr>
+          <w:rFonts w:ascii="Times New Roman" w:hAnsi="Times New Roman" w:cs="Times New Roman"/>
+          <w:bCs/>
+          <w:color w:val="000000" w:themeColor="text1"/>
+        </w:rPr>
+        <w:t xml:space="preserve">Inverse relationship </w:t>
+      </w:r>
+      <w:proofErr w:type="spellStart"/>
+      <w:r>
+        <w:rPr>
+          <w:rFonts w:ascii="Times New Roman" w:hAnsi="Times New Roman" w:cs="Times New Roman"/>
+          <w:bCs/>
+          <w:color w:val="000000" w:themeColor="text1"/>
+        </w:rPr>
+        <w:t>bw</w:t>
+      </w:r>
+      <w:proofErr w:type="spellEnd"/>
+      <w:r>
+        <w:rPr>
+          <w:rFonts w:ascii="Times New Roman" w:hAnsi="Times New Roman" w:cs="Times New Roman"/>
+          <w:bCs/>
+          <w:color w:val="000000" w:themeColor="text1"/>
+        </w:rPr>
+        <w:t xml:space="preserve"> periphyton biomass and distance from culture cage (max biomass next to cage)</w:t>
+      </w:r>
+    </w:p>
+    <w:p>
+      <w:pPr>
+        <w:pStyle w:val="ListParagraph"/>
+        <w:numPr>
+          <w:ilvl w:val="2"/>
+          <w:numId w:val="1"/>
+        </w:numPr>
         <w:rPr>
           <w:rFonts w:ascii="Times New Roman" w:hAnsi="Times New Roman" w:cs="Times New Roman"/>
           <w:b/>
@@ -1933,7 +2923,7 @@
         <w:rFonts w:ascii="Symbol" w:hAnsi="Symbol" w:hint="default"/>
       </w:rPr>
     </w:lvl>
-    <w:lvl w:ilvl="4" w:tplc="04090003" w:tentative="1">
+    <w:lvl w:ilvl="4" w:tplc="04090003">
       <w:start w:val="1"/>
       <w:numFmt w:val="bullet"/>
       <w:lvlText w:val="o"/>

</xml_diff>